<commit_message>
Commit 3 lessons Learn English D66, D67, D68
</commit_message>
<xml_diff>
--- a/Learn English-D65.docx
+++ b/Learn English-D65.docx
@@ -126,7 +126,19 @@
               <w:rPr>
                 <w:sz w:val="24"/>
               </w:rPr>
-              <w:t xml:space="preserve">The forum, held by the Vietnam Chamber of Commerce and Industry (VCCI) and the Vietnam Business Council for Sustainable Development (VBCSD-VCCI) with more than 300 delegates focused on discussing key contents on sustainable corporate governance, promoting a circuiar </w:t>
+              <w:t>The forum, held by the Vietnam Chamber of Commerce and Industry (VCCI) and the Vietnam Business Council for Sustainable Development (VBCSD-VCCI) with more than 300 delegates focused on discussing key contents on sustainable corporat</w:t>
+            </w:r>
+            <w:r>
+              <w:rPr>
+                <w:sz w:val="24"/>
+              </w:rPr>
+              <w:t>e governance, promoting a circul</w:t>
+            </w:r>
+            <w:r>
+              <w:rPr>
+                <w:sz w:val="24"/>
+              </w:rPr>
+              <w:t xml:space="preserve">ar </w:t>
             </w:r>
             <w:r>
               <w:rPr>
@@ -212,356 +224,362 @@
               <w:rPr>
                 <w:sz w:val="24"/>
               </w:rPr>
-              <w:t>Wiesen emphasised that businesses play an imp</w:t>
+              <w:t xml:space="preserve">Wiesen emphasised that businesses play an important role in addressing the challenges of climate change and </w:t>
+            </w:r>
+            <w:r>
+              <w:rPr>
+                <w:b/>
+                <w:sz w:val="24"/>
+              </w:rPr>
+              <w:t>poverty</w:t>
+            </w:r>
+            <w:r>
+              <w:rPr>
+                <w:sz w:val="24"/>
+              </w:rPr>
+              <w:t xml:space="preserve"> reduction. In the context of the pandemic, she said the UNDP is working with partners, including Government agencies, non-governmental organizations and businesses, to help firms operate “greener, cleaner and more resilient to achieve the SDGs in the decade of action through 2030.”</w:t>
+            </w:r>
+          </w:p>
+          <w:p>
+            <w:pPr>
+              <w:rPr>
+                <w:sz w:val="24"/>
+              </w:rPr>
+            </w:pPr>
+          </w:p>
+          <w:p>
+            <w:pPr>
+              <w:rPr>
+                <w:sz w:val="24"/>
+              </w:rPr>
+            </w:pPr>
+            <w:r>
+              <w:rPr>
+                <w:sz w:val="24"/>
+              </w:rPr>
+              <w:lastRenderedPageBreak/>
+              <w:t xml:space="preserve">Binu Jacob said: “2020 is a year of many challenges and </w:t>
+            </w:r>
+            <w:r>
+              <w:rPr>
+                <w:b/>
+                <w:sz w:val="24"/>
+              </w:rPr>
+              <w:t>fluctuations</w:t>
+            </w:r>
+            <w:r>
+              <w:rPr>
+                <w:sz w:val="24"/>
+              </w:rPr>
+              <w:t>. Th</w:t>
+            </w:r>
+            <w:r>
+              <w:rPr>
+                <w:sz w:val="24"/>
+              </w:rPr>
+              <w:t>e COVID-19 pandemic and the impa</w:t>
+            </w:r>
+            <w:r>
+              <w:rPr>
+                <w:sz w:val="24"/>
+              </w:rPr>
+              <w:t>ct of climate change remind us how vulnerable and interconnected the world we live in.”</w:t>
+            </w:r>
+          </w:p>
+          <w:p>
+            <w:pPr>
+              <w:rPr>
+                <w:sz w:val="24"/>
+              </w:rPr>
+            </w:pPr>
+          </w:p>
+          <w:p>
+            <w:pPr>
+              <w:rPr>
+                <w:sz w:val="24"/>
+              </w:rPr>
+            </w:pPr>
+            <w:r>
+              <w:rPr>
+                <w:sz w:val="24"/>
+              </w:rPr>
+              <w:t>He added the business community needed to cooperate for sustainable development to bring long-term and stable prosperity to the entire society.</w:t>
+            </w:r>
+          </w:p>
+          <w:p>
+            <w:pPr>
+              <w:rPr>
+                <w:sz w:val="24"/>
+              </w:rPr>
+            </w:pPr>
+          </w:p>
+          <w:p>
+            <w:pPr>
+              <w:rPr>
+                <w:sz w:val="24"/>
+              </w:rPr>
+            </w:pPr>
+            <w:r>
+              <w:rPr>
+                <w:sz w:val="24"/>
+              </w:rPr>
+              <w:t>At the forum, Nguyen Quang Vinh, general secretary of VBCSD said: “regardless of business size or model, the circular economy is the key to success and sustainable development for enterprises in Vietnam.”</w:t>
+            </w:r>
+          </w:p>
+          <w:p>
+            <w:pPr>
+              <w:rPr>
+                <w:sz w:val="24"/>
+              </w:rPr>
+            </w:pPr>
+          </w:p>
+          <w:p>
+            <w:pPr>
+              <w:rPr>
+                <w:sz w:val="24"/>
+              </w:rPr>
+            </w:pPr>
+            <w:r>
+              <w:rPr>
+                <w:sz w:val="24"/>
+              </w:rPr>
+              <w:t xml:space="preserve">Attending the forum online, Peter Bakker, chairman of the WBCSD, said in the new normal state, countries need to </w:t>
+            </w:r>
+            <w:r>
+              <w:rPr>
+                <w:b/>
+                <w:sz w:val="24"/>
+              </w:rPr>
+              <w:t>pursue</w:t>
+            </w:r>
+            <w:r>
+              <w:rPr>
+                <w:sz w:val="24"/>
+              </w:rPr>
+              <w:t xml:space="preserve"> new directions, especially promoting sustainable development for the country’s future.</w:t>
+            </w:r>
+          </w:p>
+          <w:p>
+            <w:pPr>
+              <w:rPr>
+                <w:sz w:val="24"/>
+              </w:rPr>
+            </w:pPr>
+          </w:p>
+          <w:p>
+            <w:pPr>
+              <w:rPr>
+                <w:sz w:val="24"/>
+              </w:rPr>
+            </w:pPr>
+            <w:r>
+              <w:rPr>
+                <w:sz w:val="24"/>
+              </w:rPr>
+              <w:t>Bakker said businesses had three priorities to overcome the effects of the pandemic known as ensuring the safety and health of employees and customers, focusing on building a new normal and promoting sustainable development.</w:t>
+            </w:r>
+          </w:p>
+          <w:p>
+            <w:pPr>
+              <w:rPr>
+                <w:sz w:val="24"/>
+              </w:rPr>
+            </w:pPr>
+          </w:p>
+          <w:p>
+            <w:pPr>
+              <w:rPr>
+                <w:sz w:val="24"/>
+              </w:rPr>
+            </w:pPr>
+            <w:r>
+              <w:rPr>
+                <w:sz w:val="24"/>
+              </w:rPr>
+              <w:t>He said countries would miss out on huge development opportunities if they don’t take the time of the pandemic to change.</w:t>
+            </w:r>
+          </w:p>
+          <w:p>
+            <w:pPr>
+              <w:rPr>
+                <w:sz w:val="24"/>
+              </w:rPr>
+            </w:pPr>
+          </w:p>
+          <w:p>
+            <w:pPr>
+              <w:rPr>
+                <w:sz w:val="24"/>
+              </w:rPr>
+            </w:pPr>
+            <w:r>
+              <w:rPr>
+                <w:sz w:val="24"/>
+              </w:rPr>
+              <w:t xml:space="preserve">He mentioned a recent report by the Business and Sustainable Development Commission that the </w:t>
+            </w:r>
+            <w:r>
+              <w:rPr>
+                <w:b/>
+                <w:sz w:val="24"/>
+              </w:rPr>
+              <w:t>pursuit</w:t>
+            </w:r>
+            <w:r>
+              <w:rPr>
+                <w:sz w:val="24"/>
+              </w:rPr>
+              <w:t xml:space="preserve"> of sustainble development goals could create 230 million jobs in Asia by 2030 and open new market opportunities worth $5 trillion.</w:t>
+            </w:r>
+          </w:p>
+          <w:p>
+            <w:pPr>
+              <w:rPr>
+                <w:sz w:val="24"/>
+              </w:rPr>
+            </w:pPr>
+          </w:p>
+          <w:p>
+            <w:pPr>
+              <w:rPr>
+                <w:sz w:val="24"/>
+              </w:rPr>
+            </w:pPr>
+            <w:r>
+              <w:rPr>
+                <w:sz w:val="24"/>
+              </w:rPr>
+              <w:t>He said the market opportunity for developing and emerging countries like Vietnam was about $1.1 trillion.</w:t>
+            </w:r>
+          </w:p>
+          <w:p>
+            <w:pPr>
+              <w:rPr>
+                <w:sz w:val="24"/>
+              </w:rPr>
+            </w:pPr>
+          </w:p>
+          <w:p>
+            <w:pPr>
+              <w:rPr>
+                <w:sz w:val="24"/>
+              </w:rPr>
+            </w:pPr>
+            <w:r>
+              <w:rPr>
+                <w:sz w:val="24"/>
+              </w:rPr>
+              <w:t>Therefore, Vietnam should exploit the opportunities associated with sustainable development goals to reap the rewards, he said.</w:t>
+            </w:r>
+          </w:p>
+          <w:p>
+            <w:pPr>
+              <w:rPr>
+                <w:sz w:val="24"/>
+              </w:rPr>
+            </w:pPr>
+          </w:p>
+          <w:p>
+            <w:pPr>
+              <w:rPr>
+                <w:sz w:val="24"/>
+              </w:rPr>
+            </w:pPr>
+            <w:r>
+              <w:rPr>
+                <w:sz w:val="24"/>
+              </w:rPr>
+              <w:t>The chairman also suggested a bio circular economy model for Vietnam, as agriculture is an extremely important economic component, contributing 15 percent to the country’s GDP.</w:t>
+            </w:r>
+          </w:p>
+          <w:p>
+            <w:pPr>
+              <w:rPr>
+                <w:sz w:val="24"/>
+              </w:rPr>
+            </w:pPr>
+          </w:p>
+          <w:p>
+            <w:pPr>
+              <w:rPr>
+                <w:sz w:val="24"/>
+              </w:rPr>
+            </w:pPr>
+            <w:r>
+              <w:rPr>
+                <w:sz w:val="24"/>
+              </w:rPr>
+              <w:t xml:space="preserve">Taking advantage of the opportunities in this sector, Vietnam can build a bio circular economic model to open up market opportunities worth $7.7 trillion while the model could also play a key role in the fight against climate change, </w:t>
+            </w:r>
+            <w:r>
+              <w:rPr>
+                <w:b/>
+                <w:sz w:val="24"/>
+              </w:rPr>
+              <w:t>biodiversity loss and resource scarcity</w:t>
+            </w:r>
+            <w:r>
+              <w:rPr>
+                <w:sz w:val="24"/>
+              </w:rPr>
+              <w:t>.</w:t>
+            </w:r>
+          </w:p>
+          <w:p>
+            <w:pPr>
+              <w:rPr>
+                <w:sz w:val="24"/>
+              </w:rPr>
+            </w:pPr>
+          </w:p>
+          <w:p>
+            <w:pPr>
+              <w:rPr>
+                <w:sz w:val="24"/>
+              </w:rPr>
+            </w:pPr>
+            <w:r>
+              <w:rPr>
+                <w:sz w:val="24"/>
+              </w:rPr>
+              <w:lastRenderedPageBreak/>
+              <w:t>Bakker emphasized that sustainable development must be Vietnam’s top priority to realise the commitment to reduce 8 percent of greenhouse gases by 2030.</w:t>
+            </w:r>
+          </w:p>
+          <w:p>
+            <w:pPr>
+              <w:rPr>
+                <w:sz w:val="24"/>
+              </w:rPr>
+            </w:pPr>
+          </w:p>
+          <w:p>
+            <w:pPr>
+              <w:rPr>
+                <w:sz w:val="24"/>
+              </w:rPr>
+            </w:pPr>
+            <w:r>
+              <w:rPr>
+                <w:sz w:val="24"/>
+              </w:rPr>
+              <w:t xml:space="preserve">Heineken Vietnam also said the best circular economy model was using a </w:t>
+            </w:r>
+            <w:r>
+              <w:rPr>
+                <w:b/>
+                <w:sz w:val="24"/>
+              </w:rPr>
+              <w:t>holistic</w:t>
+            </w:r>
+            <w:r>
+              <w:rPr>
+                <w:sz w:val="24"/>
+              </w:rPr>
+              <w:t xml:space="preserve"> approach to create sustainble environmental value such as reducing carbon emissions, protecting water resources and utilising resources.</w:t>
             </w:r>
             <w:bookmarkStart w:id="0" w:name="_GoBack"/>
             <w:bookmarkEnd w:id="0"/>
-            <w:r>
-              <w:rPr>
-                <w:sz w:val="24"/>
-              </w:rPr>
-              <w:t xml:space="preserve">ortant role in addressing the challenges of climate change and </w:t>
-            </w:r>
-            <w:r>
-              <w:rPr>
-                <w:b/>
-                <w:sz w:val="24"/>
-              </w:rPr>
-              <w:t>poverty</w:t>
-            </w:r>
-            <w:r>
-              <w:rPr>
-                <w:sz w:val="24"/>
-              </w:rPr>
-              <w:t xml:space="preserve"> reduction. In the context of the pandemic, she said the UNDP is working with partners, including Government agencies, non-governmental organizations and businesses, to help firms operate “greener, cleaner and more resilient to achieve the SDGs in the decade of action through 2030.”</w:t>
-            </w:r>
-          </w:p>
-          <w:p>
-            <w:pPr>
-              <w:rPr>
-                <w:sz w:val="24"/>
-              </w:rPr>
-            </w:pPr>
-          </w:p>
-          <w:p>
-            <w:pPr>
-              <w:rPr>
-                <w:sz w:val="24"/>
-              </w:rPr>
-            </w:pPr>
-            <w:r>
-              <w:rPr>
-                <w:sz w:val="24"/>
-              </w:rPr>
-              <w:lastRenderedPageBreak/>
-              <w:t xml:space="preserve">Binu Jacob said: “2020 is a year of many challenges and </w:t>
-            </w:r>
-            <w:r>
-              <w:rPr>
-                <w:b/>
-                <w:sz w:val="24"/>
-              </w:rPr>
-              <w:t>fluctuations</w:t>
-            </w:r>
-            <w:r>
-              <w:rPr>
-                <w:sz w:val="24"/>
-              </w:rPr>
-              <w:t>. The COVID-19 pandemic and the impect of climate change remind us how vulnerable and interconnected the world we live in.”</w:t>
-            </w:r>
-          </w:p>
-          <w:p>
-            <w:pPr>
-              <w:rPr>
-                <w:sz w:val="24"/>
-              </w:rPr>
-            </w:pPr>
-          </w:p>
-          <w:p>
-            <w:pPr>
-              <w:rPr>
-                <w:sz w:val="24"/>
-              </w:rPr>
-            </w:pPr>
-            <w:r>
-              <w:rPr>
-                <w:sz w:val="24"/>
-              </w:rPr>
-              <w:t>He added the business community needed to cooperate for sustainable development to bring long-term and stable prosperity to the entire society.</w:t>
-            </w:r>
-          </w:p>
-          <w:p>
-            <w:pPr>
-              <w:rPr>
-                <w:sz w:val="24"/>
-              </w:rPr>
-            </w:pPr>
-          </w:p>
-          <w:p>
-            <w:pPr>
-              <w:rPr>
-                <w:sz w:val="24"/>
-              </w:rPr>
-            </w:pPr>
-            <w:r>
-              <w:rPr>
-                <w:sz w:val="24"/>
-              </w:rPr>
-              <w:t>At the forum, Nguyen Quang Vinh, general secretary of VBCSD said: “regardless of business size or model, the circular economy is the key to success and sustainable development for enterprises in Vietnam.”</w:t>
-            </w:r>
-          </w:p>
-          <w:p>
-            <w:pPr>
-              <w:rPr>
-                <w:sz w:val="24"/>
-              </w:rPr>
-            </w:pPr>
-          </w:p>
-          <w:p>
-            <w:pPr>
-              <w:rPr>
-                <w:sz w:val="24"/>
-              </w:rPr>
-            </w:pPr>
-            <w:r>
-              <w:rPr>
-                <w:sz w:val="24"/>
-              </w:rPr>
-              <w:t xml:space="preserve">Attending the forum online, Peter Bakker, chairman of the WBCSD, said in the new normal state, countries need to </w:t>
-            </w:r>
-            <w:r>
-              <w:rPr>
-                <w:b/>
-                <w:sz w:val="24"/>
-              </w:rPr>
-              <w:t>pursue</w:t>
-            </w:r>
-            <w:r>
-              <w:rPr>
-                <w:sz w:val="24"/>
-              </w:rPr>
-              <w:t xml:space="preserve"> new directions, especially promoting sustainable development for the country’s future.</w:t>
-            </w:r>
-          </w:p>
-          <w:p>
-            <w:pPr>
-              <w:rPr>
-                <w:sz w:val="24"/>
-              </w:rPr>
-            </w:pPr>
-          </w:p>
-          <w:p>
-            <w:pPr>
-              <w:rPr>
-                <w:sz w:val="24"/>
-              </w:rPr>
-            </w:pPr>
-            <w:r>
-              <w:rPr>
-                <w:sz w:val="24"/>
-              </w:rPr>
-              <w:t>Bakker said businesses had three priorities to overcome the effects of the pandemic known as ensuring the safety and health of employees and customers, focusing on building a new normal and promoting sustainable development.</w:t>
-            </w:r>
-          </w:p>
-          <w:p>
-            <w:pPr>
-              <w:rPr>
-                <w:sz w:val="24"/>
-              </w:rPr>
-            </w:pPr>
-          </w:p>
-          <w:p>
-            <w:pPr>
-              <w:rPr>
-                <w:sz w:val="24"/>
-              </w:rPr>
-            </w:pPr>
-            <w:r>
-              <w:rPr>
-                <w:sz w:val="24"/>
-              </w:rPr>
-              <w:t>He said countries would miss out on huge development opportunities if they don’t take the time of the pandemic to change.</w:t>
-            </w:r>
-          </w:p>
-          <w:p>
-            <w:pPr>
-              <w:rPr>
-                <w:sz w:val="24"/>
-              </w:rPr>
-            </w:pPr>
-          </w:p>
-          <w:p>
-            <w:pPr>
-              <w:rPr>
-                <w:sz w:val="24"/>
-              </w:rPr>
-            </w:pPr>
-            <w:r>
-              <w:rPr>
-                <w:sz w:val="24"/>
-              </w:rPr>
-              <w:t xml:space="preserve">He mentioned a recent report by the Business and Sustainable Development Commission that the </w:t>
-            </w:r>
-            <w:r>
-              <w:rPr>
-                <w:b/>
-                <w:sz w:val="24"/>
-              </w:rPr>
-              <w:t>pursuit</w:t>
-            </w:r>
-            <w:r>
-              <w:rPr>
-                <w:sz w:val="24"/>
-              </w:rPr>
-              <w:t xml:space="preserve"> of sustainble development goals could create 230 million jobs in Asia by 2030 and open new market opportunities worth $5 trillion.</w:t>
-            </w:r>
-          </w:p>
-          <w:p>
-            <w:pPr>
-              <w:rPr>
-                <w:sz w:val="24"/>
-              </w:rPr>
-            </w:pPr>
-          </w:p>
-          <w:p>
-            <w:pPr>
-              <w:rPr>
-                <w:sz w:val="24"/>
-              </w:rPr>
-            </w:pPr>
-            <w:r>
-              <w:rPr>
-                <w:sz w:val="24"/>
-              </w:rPr>
-              <w:t>He said the market opportunity for developing and emerging countries like Vietnam was about $1.1 trillion.</w:t>
-            </w:r>
-          </w:p>
-          <w:p>
-            <w:pPr>
-              <w:rPr>
-                <w:sz w:val="24"/>
-              </w:rPr>
-            </w:pPr>
-          </w:p>
-          <w:p>
-            <w:pPr>
-              <w:rPr>
-                <w:sz w:val="24"/>
-              </w:rPr>
-            </w:pPr>
-            <w:r>
-              <w:rPr>
-                <w:sz w:val="24"/>
-              </w:rPr>
-              <w:t>Therefore, Vietnam should exploit the opportunities associated with sustainable development goals to reap the rewards, he said.</w:t>
-            </w:r>
-          </w:p>
-          <w:p>
-            <w:pPr>
-              <w:rPr>
-                <w:sz w:val="24"/>
-              </w:rPr>
-            </w:pPr>
-          </w:p>
-          <w:p>
-            <w:pPr>
-              <w:rPr>
-                <w:sz w:val="24"/>
-              </w:rPr>
-            </w:pPr>
-            <w:r>
-              <w:rPr>
-                <w:sz w:val="24"/>
-              </w:rPr>
-              <w:t>The chairman also suggested a bio circular economy model for Vietnam, as agriculture is an extremely important economic component, contributing 15 percent to the country’s GDP.</w:t>
-            </w:r>
-          </w:p>
-          <w:p>
-            <w:pPr>
-              <w:rPr>
-                <w:sz w:val="24"/>
-              </w:rPr>
-            </w:pPr>
-          </w:p>
-          <w:p>
-            <w:pPr>
-              <w:rPr>
-                <w:sz w:val="24"/>
-              </w:rPr>
-            </w:pPr>
-            <w:r>
-              <w:rPr>
-                <w:sz w:val="24"/>
-              </w:rPr>
-              <w:t xml:space="preserve">Taking advantage of the opportunities in this sector, Vietnam can build a bio circular economic model to open up market opportunities worth $7.7 trillion while the model could also play a key role in the fight against climate change, </w:t>
-            </w:r>
-            <w:r>
-              <w:rPr>
-                <w:b/>
-                <w:sz w:val="24"/>
-              </w:rPr>
-              <w:t>biodiversity loss and resource scarcity</w:t>
-            </w:r>
-            <w:r>
-              <w:rPr>
-                <w:sz w:val="24"/>
-              </w:rPr>
-              <w:t>.</w:t>
-            </w:r>
-          </w:p>
-          <w:p>
-            <w:pPr>
-              <w:rPr>
-                <w:sz w:val="24"/>
-              </w:rPr>
-            </w:pPr>
-          </w:p>
-          <w:p>
-            <w:pPr>
-              <w:rPr>
-                <w:sz w:val="24"/>
-              </w:rPr>
-            </w:pPr>
-            <w:r>
-              <w:rPr>
-                <w:sz w:val="24"/>
-              </w:rPr>
-              <w:lastRenderedPageBreak/>
-              <w:t>Bakker emphasized that sustainable development must be Vietnam’s top priority to realise the commitment to reduce 8 percent of greenhouse gases by 2030.</w:t>
-            </w:r>
-          </w:p>
-          <w:p>
-            <w:pPr>
-              <w:rPr>
-                <w:sz w:val="24"/>
-              </w:rPr>
-            </w:pPr>
-          </w:p>
-          <w:p>
-            <w:pPr>
-              <w:rPr>
-                <w:sz w:val="24"/>
-              </w:rPr>
-            </w:pPr>
-            <w:r>
-              <w:rPr>
-                <w:sz w:val="24"/>
-              </w:rPr>
-              <w:t xml:space="preserve">Heineken Vietnam also said the best circular economy model was using a </w:t>
-            </w:r>
-            <w:r>
-              <w:rPr>
-                <w:b/>
-                <w:sz w:val="24"/>
-              </w:rPr>
-              <w:t>holistic</w:t>
-            </w:r>
-            <w:r>
-              <w:rPr>
-                <w:sz w:val="24"/>
-              </w:rPr>
-              <w:t xml:space="preserve"> approach to create sustainble environmental value such as reducing carbon emissions, protecting water resources and utilising resources.</w:t>
-            </w:r>
           </w:p>
           <w:p>
             <w:pPr>
@@ -892,28 +910,126 @@
                 <w:b/>
                 <w:sz w:val="24"/>
               </w:rPr>
-              <w:t>P</w:t>
+              <w:t>Poverty</w:t>
             </w:r>
             <w:r>
               <w:rPr>
                 <w:b/>
                 <w:sz w:val="24"/>
               </w:rPr>
-              <w:t>overty</w:t>
-            </w:r>
+              <w:t xml:space="preserve">: </w:t>
+            </w:r>
+            <w:r>
+              <w:rPr>
+                <w:sz w:val="24"/>
+              </w:rPr>
+              <w:t>poor.</w:t>
+            </w:r>
+          </w:p>
+          <w:p>
+            <w:pPr>
+              <w:rPr>
+                <w:sz w:val="24"/>
+              </w:rPr>
+            </w:pPr>
+          </w:p>
+          <w:p>
+            <w:pPr>
+              <w:rPr>
+                <w:sz w:val="24"/>
+              </w:rPr>
+            </w:pPr>
+          </w:p>
+          <w:p>
+            <w:pPr>
+              <w:rPr>
+                <w:sz w:val="24"/>
+              </w:rPr>
+            </w:pPr>
+          </w:p>
+          <w:p>
+            <w:pPr>
+              <w:rPr>
+                <w:sz w:val="24"/>
+              </w:rPr>
+            </w:pPr>
+          </w:p>
+          <w:p>
+            <w:pPr>
+              <w:rPr>
+                <w:sz w:val="24"/>
+              </w:rPr>
+            </w:pPr>
+          </w:p>
+          <w:p>
+            <w:pPr>
+              <w:rPr>
+                <w:sz w:val="24"/>
+              </w:rPr>
+            </w:pPr>
+          </w:p>
+          <w:p>
+            <w:pPr>
+              <w:rPr>
+                <w:sz w:val="24"/>
+              </w:rPr>
+            </w:pPr>
             <w:r>
               <w:rPr>
                 <w:b/>
                 <w:sz w:val="24"/>
               </w:rPr>
+              <w:lastRenderedPageBreak/>
+              <w:t>Fluctuations</w:t>
+            </w:r>
+            <w:r>
+              <w:rPr>
+                <w:b/>
+                <w:sz w:val="24"/>
+              </w:rPr>
               <w:t xml:space="preserve">: </w:t>
             </w:r>
             <w:r>
               <w:rPr>
                 <w:sz w:val="24"/>
               </w:rPr>
-              <w:t>poor.</w:t>
-            </w:r>
+              <w:t>constant change / luôn biến đông.</w:t>
+            </w:r>
+          </w:p>
+          <w:p>
+            <w:pPr>
+              <w:rPr>
+                <w:sz w:val="24"/>
+              </w:rPr>
+            </w:pPr>
+          </w:p>
+          <w:p>
+            <w:pPr>
+              <w:rPr>
+                <w:sz w:val="24"/>
+              </w:rPr>
+            </w:pPr>
+          </w:p>
+          <w:p>
+            <w:pPr>
+              <w:rPr>
+                <w:sz w:val="24"/>
+              </w:rPr>
+            </w:pPr>
+          </w:p>
+          <w:p>
+            <w:pPr>
+              <w:rPr>
+                <w:sz w:val="24"/>
+              </w:rPr>
+            </w:pPr>
+          </w:p>
+          <w:p>
+            <w:pPr>
+              <w:rPr>
+                <w:sz w:val="24"/>
+              </w:rPr>
+            </w:pPr>
           </w:p>
           <w:p>
             <w:pPr>
@@ -968,29 +1084,153 @@
                 <w:b/>
                 <w:sz w:val="24"/>
               </w:rPr>
-              <w:lastRenderedPageBreak/>
-              <w:t>F</w:t>
+              <w:t>Pursue</w:t>
             </w:r>
             <w:r>
               <w:rPr>
                 <w:b/>
                 <w:sz w:val="24"/>
               </w:rPr>
-              <w:t>luctuations</w:t>
-            </w:r>
+              <w:t xml:space="preserve">: </w:t>
+            </w:r>
+            <w:r>
+              <w:rPr>
+                <w:sz w:val="24"/>
+              </w:rPr>
+              <w:t>to follow in order to overtake.</w:t>
+            </w:r>
+          </w:p>
+          <w:p>
+            <w:pPr>
+              <w:rPr>
+                <w:sz w:val="24"/>
+              </w:rPr>
+            </w:pPr>
+          </w:p>
+          <w:p>
+            <w:pPr>
+              <w:rPr>
+                <w:sz w:val="24"/>
+              </w:rPr>
+            </w:pPr>
+          </w:p>
+          <w:p>
+            <w:pPr>
+              <w:rPr>
+                <w:sz w:val="24"/>
+              </w:rPr>
+            </w:pPr>
+          </w:p>
+          <w:p>
+            <w:pPr>
+              <w:rPr>
+                <w:sz w:val="24"/>
+              </w:rPr>
+            </w:pPr>
+          </w:p>
+          <w:p>
+            <w:pPr>
+              <w:rPr>
+                <w:sz w:val="24"/>
+              </w:rPr>
+            </w:pPr>
+          </w:p>
+          <w:p>
+            <w:pPr>
+              <w:rPr>
+                <w:sz w:val="24"/>
+              </w:rPr>
+            </w:pPr>
+          </w:p>
+          <w:p>
+            <w:pPr>
+              <w:rPr>
+                <w:sz w:val="24"/>
+              </w:rPr>
+            </w:pPr>
+          </w:p>
+          <w:p>
+            <w:pPr>
+              <w:rPr>
+                <w:sz w:val="24"/>
+              </w:rPr>
+            </w:pPr>
+          </w:p>
+          <w:p>
+            <w:pPr>
+              <w:rPr>
+                <w:sz w:val="24"/>
+              </w:rPr>
+            </w:pPr>
+          </w:p>
+          <w:p>
+            <w:pPr>
+              <w:rPr>
+                <w:sz w:val="24"/>
+              </w:rPr>
+            </w:pPr>
+          </w:p>
+          <w:p>
+            <w:pPr>
+              <w:rPr>
+                <w:sz w:val="24"/>
+              </w:rPr>
+            </w:pPr>
             <w:r>
               <w:rPr>
                 <w:b/>
                 <w:sz w:val="24"/>
               </w:rPr>
+              <w:t>Pursuit</w:t>
+            </w:r>
+            <w:r>
+              <w:rPr>
+                <w:b/>
+                <w:sz w:val="24"/>
+              </w:rPr>
               <w:t xml:space="preserve">: </w:t>
             </w:r>
             <w:r>
               <w:rPr>
                 <w:sz w:val="24"/>
               </w:rPr>
-              <w:t>constant change / luôn biến đông.</w:t>
-            </w:r>
+              <w:t>pursue.</w:t>
+            </w:r>
+          </w:p>
+          <w:p>
+            <w:pPr>
+              <w:rPr>
+                <w:sz w:val="24"/>
+              </w:rPr>
+            </w:pPr>
+          </w:p>
+          <w:p>
+            <w:pPr>
+              <w:rPr>
+                <w:sz w:val="24"/>
+              </w:rPr>
+            </w:pPr>
+          </w:p>
+          <w:p>
+            <w:pPr>
+              <w:rPr>
+                <w:sz w:val="24"/>
+              </w:rPr>
+            </w:pPr>
+          </w:p>
+          <w:p>
+            <w:pPr>
+              <w:rPr>
+                <w:sz w:val="24"/>
+              </w:rPr>
+            </w:pPr>
+          </w:p>
+          <w:p>
+            <w:pPr>
+              <w:rPr>
+                <w:sz w:val="24"/>
+              </w:rPr>
+            </w:pPr>
           </w:p>
           <w:p>
             <w:pPr>
@@ -1080,333 +1320,76 @@
                 <w:b/>
                 <w:sz w:val="24"/>
               </w:rPr>
-              <w:t>P</w:t>
+              <w:t>biodiversity loss and resource scarcity</w:t>
             </w:r>
             <w:r>
               <w:rPr>
                 <w:b/>
                 <w:sz w:val="24"/>
               </w:rPr>
-              <w:t>ursue</w:t>
-            </w:r>
+              <w:t xml:space="preserve">: </w:t>
+            </w:r>
+            <w:r>
+              <w:rPr>
+                <w:sz w:val="24"/>
+              </w:rPr>
+              <w:t>mất đa dạng sinh học và khan hiếm tài nguyên.</w:t>
+            </w:r>
+          </w:p>
+          <w:p>
+            <w:pPr>
+              <w:rPr>
+                <w:sz w:val="24"/>
+              </w:rPr>
+            </w:pPr>
+          </w:p>
+          <w:p>
+            <w:pPr>
+              <w:rPr>
+                <w:sz w:val="24"/>
+              </w:rPr>
+            </w:pPr>
+          </w:p>
+          <w:p>
+            <w:pPr>
+              <w:rPr>
+                <w:sz w:val="24"/>
+              </w:rPr>
+            </w:pPr>
+          </w:p>
+          <w:p>
+            <w:pPr>
+              <w:rPr>
+                <w:sz w:val="24"/>
+              </w:rPr>
+            </w:pPr>
+          </w:p>
+          <w:p>
+            <w:pPr>
+              <w:rPr>
+                <w:sz w:val="24"/>
+              </w:rPr>
+            </w:pPr>
+          </w:p>
+          <w:p>
+            <w:pPr>
+              <w:rPr>
+                <w:sz w:val="24"/>
+              </w:rPr>
+            </w:pPr>
+          </w:p>
+          <w:p>
+            <w:pPr>
+              <w:rPr>
+                <w:sz w:val="24"/>
+              </w:rPr>
+            </w:pPr>
             <w:r>
               <w:rPr>
                 <w:b/>
                 <w:sz w:val="24"/>
               </w:rPr>
-              <w:t xml:space="preserve">: </w:t>
-            </w:r>
-            <w:r>
-              <w:rPr>
-                <w:sz w:val="24"/>
-              </w:rPr>
-              <w:t>to follow in order to overtake.</w:t>
-            </w:r>
-          </w:p>
-          <w:p>
-            <w:pPr>
-              <w:rPr>
-                <w:sz w:val="24"/>
-              </w:rPr>
-            </w:pPr>
-          </w:p>
-          <w:p>
-            <w:pPr>
-              <w:rPr>
-                <w:sz w:val="24"/>
-              </w:rPr>
-            </w:pPr>
-          </w:p>
-          <w:p>
-            <w:pPr>
-              <w:rPr>
-                <w:sz w:val="24"/>
-              </w:rPr>
-            </w:pPr>
-          </w:p>
-          <w:p>
-            <w:pPr>
-              <w:rPr>
-                <w:sz w:val="24"/>
-              </w:rPr>
-            </w:pPr>
-          </w:p>
-          <w:p>
-            <w:pPr>
-              <w:rPr>
-                <w:sz w:val="24"/>
-              </w:rPr>
-            </w:pPr>
-          </w:p>
-          <w:p>
-            <w:pPr>
-              <w:rPr>
-                <w:sz w:val="24"/>
-              </w:rPr>
-            </w:pPr>
-          </w:p>
-          <w:p>
-            <w:pPr>
-              <w:rPr>
-                <w:sz w:val="24"/>
-              </w:rPr>
-            </w:pPr>
-          </w:p>
-          <w:p>
-            <w:pPr>
-              <w:rPr>
-                <w:sz w:val="24"/>
-              </w:rPr>
-            </w:pPr>
-          </w:p>
-          <w:p>
-            <w:pPr>
-              <w:rPr>
-                <w:sz w:val="24"/>
-              </w:rPr>
-            </w:pPr>
-          </w:p>
-          <w:p>
-            <w:pPr>
-              <w:rPr>
-                <w:sz w:val="24"/>
-              </w:rPr>
-            </w:pPr>
-          </w:p>
-          <w:p>
-            <w:pPr>
-              <w:rPr>
-                <w:sz w:val="24"/>
-              </w:rPr>
-            </w:pPr>
-            <w:r>
-              <w:rPr>
-                <w:b/>
-                <w:sz w:val="24"/>
-              </w:rPr>
-              <w:t>P</w:t>
-            </w:r>
-            <w:r>
-              <w:rPr>
-                <w:b/>
-                <w:sz w:val="24"/>
-              </w:rPr>
-              <w:t>ursuit</w:t>
-            </w:r>
-            <w:r>
-              <w:rPr>
-                <w:b/>
-                <w:sz w:val="24"/>
-              </w:rPr>
-              <w:t xml:space="preserve">: </w:t>
-            </w:r>
-            <w:r>
-              <w:rPr>
-                <w:sz w:val="24"/>
-              </w:rPr>
-              <w:t>pursue.</w:t>
-            </w:r>
-          </w:p>
-          <w:p>
-            <w:pPr>
-              <w:rPr>
-                <w:sz w:val="24"/>
-              </w:rPr>
-            </w:pPr>
-          </w:p>
-          <w:p>
-            <w:pPr>
-              <w:rPr>
-                <w:sz w:val="24"/>
-              </w:rPr>
-            </w:pPr>
-          </w:p>
-          <w:p>
-            <w:pPr>
-              <w:rPr>
-                <w:sz w:val="24"/>
-              </w:rPr>
-            </w:pPr>
-          </w:p>
-          <w:p>
-            <w:pPr>
-              <w:rPr>
-                <w:sz w:val="24"/>
-              </w:rPr>
-            </w:pPr>
-          </w:p>
-          <w:p>
-            <w:pPr>
-              <w:rPr>
-                <w:sz w:val="24"/>
-              </w:rPr>
-            </w:pPr>
-          </w:p>
-          <w:p>
-            <w:pPr>
-              <w:rPr>
-                <w:sz w:val="24"/>
-              </w:rPr>
-            </w:pPr>
-          </w:p>
-          <w:p>
-            <w:pPr>
-              <w:rPr>
-                <w:sz w:val="24"/>
-              </w:rPr>
-            </w:pPr>
-          </w:p>
-          <w:p>
-            <w:pPr>
-              <w:rPr>
-                <w:sz w:val="24"/>
-              </w:rPr>
-            </w:pPr>
-          </w:p>
-          <w:p>
-            <w:pPr>
-              <w:rPr>
-                <w:sz w:val="24"/>
-              </w:rPr>
-            </w:pPr>
-          </w:p>
-          <w:p>
-            <w:pPr>
-              <w:rPr>
-                <w:sz w:val="24"/>
-              </w:rPr>
-            </w:pPr>
-          </w:p>
-          <w:p>
-            <w:pPr>
-              <w:rPr>
-                <w:sz w:val="24"/>
-              </w:rPr>
-            </w:pPr>
-          </w:p>
-          <w:p>
-            <w:pPr>
-              <w:rPr>
-                <w:sz w:val="24"/>
-              </w:rPr>
-            </w:pPr>
-          </w:p>
-          <w:p>
-            <w:pPr>
-              <w:rPr>
-                <w:sz w:val="24"/>
-              </w:rPr>
-            </w:pPr>
-          </w:p>
-          <w:p>
-            <w:pPr>
-              <w:rPr>
-                <w:sz w:val="24"/>
-              </w:rPr>
-            </w:pPr>
-          </w:p>
-          <w:p>
-            <w:pPr>
-              <w:rPr>
-                <w:sz w:val="24"/>
-              </w:rPr>
-            </w:pPr>
-          </w:p>
-          <w:p>
-            <w:pPr>
-              <w:rPr>
-                <w:sz w:val="24"/>
-              </w:rPr>
-            </w:pPr>
-          </w:p>
-          <w:p>
-            <w:pPr>
-              <w:rPr>
-                <w:sz w:val="24"/>
-              </w:rPr>
-            </w:pPr>
-            <w:r>
-              <w:rPr>
-                <w:b/>
-                <w:sz w:val="24"/>
-              </w:rPr>
-              <w:t>biodiversity loss and resource scarcity</w:t>
-            </w:r>
-            <w:r>
-              <w:rPr>
-                <w:b/>
-                <w:sz w:val="24"/>
-              </w:rPr>
-              <w:t xml:space="preserve">: </w:t>
-            </w:r>
-            <w:r>
-              <w:rPr>
-                <w:sz w:val="24"/>
-              </w:rPr>
-              <w:t>mất đa dạng sinh học và khan hiếm tài nguyên.</w:t>
-            </w:r>
-          </w:p>
-          <w:p>
-            <w:pPr>
-              <w:rPr>
-                <w:sz w:val="24"/>
-              </w:rPr>
-            </w:pPr>
-          </w:p>
-          <w:p>
-            <w:pPr>
-              <w:rPr>
-                <w:sz w:val="24"/>
-              </w:rPr>
-            </w:pPr>
-          </w:p>
-          <w:p>
-            <w:pPr>
-              <w:rPr>
-                <w:sz w:val="24"/>
-              </w:rPr>
-            </w:pPr>
-          </w:p>
-          <w:p>
-            <w:pPr>
-              <w:rPr>
-                <w:sz w:val="24"/>
-              </w:rPr>
-            </w:pPr>
-          </w:p>
-          <w:p>
-            <w:pPr>
-              <w:rPr>
-                <w:sz w:val="24"/>
-              </w:rPr>
-            </w:pPr>
-          </w:p>
-          <w:p>
-            <w:pPr>
-              <w:rPr>
-                <w:sz w:val="24"/>
-              </w:rPr>
-            </w:pPr>
-          </w:p>
-          <w:p>
-            <w:pPr>
-              <w:rPr>
-                <w:sz w:val="24"/>
-              </w:rPr>
-            </w:pPr>
-            <w:r>
-              <w:rPr>
-                <w:b/>
-                <w:sz w:val="24"/>
-              </w:rPr>
-              <w:t>H</w:t>
-            </w:r>
-            <w:r>
-              <w:rPr>
-                <w:b/>
-                <w:sz w:val="24"/>
-              </w:rPr>
-              <w:t>olistic</w:t>
+              <w:t>Holistic</w:t>
             </w:r>
             <w:r>
               <w:rPr>

</xml_diff>